<commit_message>
Se agregan los docs
</commit_message>
<xml_diff>
--- a/UNIVERSIDAD ABIERTA INTERAMERICANA.docx
+++ b/UNIVERSIDAD ABIERTA INTERAMERICANA.docx
@@ -842,16 +842,6 @@
           <w:szCs w:val="24"/>
         </w:rPr>
       </w:pPr>
-      <w:r>
-        <w:rPr>
-          <w:rFonts w:ascii="Times New Roman" w:eastAsia="Times New Roman" w:hAnsi="Times New Roman" w:cs="Times New Roman"/>
-          <w:sz w:val="24"/>
-          <w:szCs w:val="24"/>
-        </w:rPr>
-        <w:pict>
-          <v:rect id="_x0000_i1028" style="width:0;height:1.5pt" o:hralign="center" o:hrstd="t" o:hr="t" fillcolor="#a0a0a0" stroked="f"/>
-        </w:pict>
-      </w:r>
     </w:p>
     <w:p>
       <w:pPr>
@@ -903,16 +893,6 @@
           <w:szCs w:val="24"/>
         </w:rPr>
       </w:pPr>
-      <w:r>
-        <w:rPr>
-          <w:rFonts w:ascii="Times New Roman" w:eastAsia="Times New Roman" w:hAnsi="Times New Roman" w:cs="Times New Roman"/>
-          <w:sz w:val="24"/>
-          <w:szCs w:val="24"/>
-        </w:rPr>
-        <w:pict>
-          <v:rect id="_x0000_i1029" style="width:0;height:1.5pt" o:hralign="center" o:hrstd="t" o:hr="t" fillcolor="#a0a0a0" stroked="f"/>
-        </w:pict>
-      </w:r>
     </w:p>
     <w:p>
       <w:pPr>
@@ -964,16 +944,6 @@
           <w:szCs w:val="24"/>
         </w:rPr>
       </w:pPr>
-      <w:r>
-        <w:rPr>
-          <w:rFonts w:ascii="Times New Roman" w:eastAsia="Times New Roman" w:hAnsi="Times New Roman" w:cs="Times New Roman"/>
-          <w:sz w:val="24"/>
-          <w:szCs w:val="24"/>
-        </w:rPr>
-        <w:pict>
-          <v:rect id="_x0000_i1030" style="width:0;height:1.5pt" o:hralign="center" o:hrstd="t" o:hr="t" fillcolor="#a0a0a0" stroked="f"/>
-        </w:pict>
-      </w:r>
     </w:p>
     <w:p>
       <w:pPr>
@@ -1025,16 +995,6 @@
           <w:szCs w:val="24"/>
         </w:rPr>
       </w:pPr>
-      <w:r>
-        <w:rPr>
-          <w:rFonts w:ascii="Times New Roman" w:eastAsia="Times New Roman" w:hAnsi="Times New Roman" w:cs="Times New Roman"/>
-          <w:sz w:val="24"/>
-          <w:szCs w:val="24"/>
-        </w:rPr>
-        <w:pict>
-          <v:rect id="_x0000_i1031" style="width:0;height:1.5pt" o:hralign="center" o:hrstd="t" o:hr="t" fillcolor="#a0a0a0" stroked="f"/>
-        </w:pict>
-      </w:r>
     </w:p>
     <w:p>
       <w:pPr>
@@ -1122,16 +1082,6 @@
           <w:szCs w:val="24"/>
         </w:rPr>
       </w:pPr>
-      <w:r>
-        <w:rPr>
-          <w:rFonts w:ascii="Times New Roman" w:eastAsia="Times New Roman" w:hAnsi="Times New Roman" w:cs="Times New Roman"/>
-          <w:sz w:val="24"/>
-          <w:szCs w:val="24"/>
-        </w:rPr>
-        <w:pict>
-          <v:rect id="_x0000_i1032" style="width:0;height:1.5pt" o:hralign="center" o:hrstd="t" o:hr="t" fillcolor="#a0a0a0" stroked="f"/>
-        </w:pict>
-      </w:r>
     </w:p>
     <w:p>
       <w:pPr>
@@ -1524,16 +1474,6 @@
           <w:szCs w:val="24"/>
         </w:rPr>
       </w:pPr>
-      <w:r>
-        <w:rPr>
-          <w:rFonts w:ascii="Times New Roman" w:eastAsia="Times New Roman" w:hAnsi="Times New Roman" w:cs="Times New Roman"/>
-          <w:sz w:val="24"/>
-          <w:szCs w:val="24"/>
-        </w:rPr>
-        <w:pict>
-          <v:rect id="_x0000_i1033" style="width:0;height:1.5pt" o:hralign="center" o:hrstd="t" o:hr="t" fillcolor="#a0a0a0" stroked="f"/>
-        </w:pict>
-      </w:r>
     </w:p>
     <w:p>
       <w:pPr>
@@ -1795,16 +1735,6 @@
           <w:szCs w:val="24"/>
         </w:rPr>
       </w:pPr>
-      <w:r>
-        <w:rPr>
-          <w:rFonts w:ascii="Times New Roman" w:eastAsia="Times New Roman" w:hAnsi="Times New Roman" w:cs="Times New Roman"/>
-          <w:sz w:val="24"/>
-          <w:szCs w:val="24"/>
-        </w:rPr>
-        <w:pict>
-          <v:rect id="_x0000_i1034" style="width:0;height:1.5pt" o:hralign="center" o:hrstd="t" o:hr="t" fillcolor="#a0a0a0" stroked="f"/>
-        </w:pict>
-      </w:r>
     </w:p>
     <w:p>
       <w:pPr>
@@ -2438,16 +2368,6 @@
           <w:szCs w:val="24"/>
         </w:rPr>
       </w:pPr>
-      <w:r>
-        <w:rPr>
-          <w:rFonts w:ascii="Times New Roman" w:eastAsia="Times New Roman" w:hAnsi="Times New Roman" w:cs="Times New Roman"/>
-          <w:sz w:val="24"/>
-          <w:szCs w:val="24"/>
-        </w:rPr>
-        <w:pict>
-          <v:rect id="_x0000_i1035" style="width:0;height:1.5pt" o:hralign="center" o:hrstd="t" o:hr="t" fillcolor="#a0a0a0" stroked="f"/>
-        </w:pict>
-      </w:r>
     </w:p>
     <w:p>
       <w:pPr>
@@ -2578,16 +2498,6 @@
           <w:szCs w:val="24"/>
         </w:rPr>
       </w:pPr>
-      <w:r>
-        <w:rPr>
-          <w:rFonts w:ascii="Times New Roman" w:eastAsia="Times New Roman" w:hAnsi="Times New Roman" w:cs="Times New Roman"/>
-          <w:sz w:val="24"/>
-          <w:szCs w:val="24"/>
-        </w:rPr>
-        <w:pict>
-          <v:rect id="_x0000_i1036" style="width:0;height:1.5pt" o:hralign="center" o:hrstd="t" o:hr="t" fillcolor="#a0a0a0" stroked="f"/>
-        </w:pict>
-      </w:r>
     </w:p>
     <w:p>
       <w:pPr>
@@ -2891,16 +2801,6 @@
           <w:szCs w:val="24"/>
         </w:rPr>
       </w:pPr>
-      <w:r>
-        <w:rPr>
-          <w:rFonts w:ascii="Times New Roman" w:eastAsia="Times New Roman" w:hAnsi="Times New Roman" w:cs="Times New Roman"/>
-          <w:sz w:val="24"/>
-          <w:szCs w:val="24"/>
-        </w:rPr>
-        <w:pict>
-          <v:rect id="_x0000_i1037" style="width:0;height:1.5pt" o:hralign="center" o:hrstd="t" o:hr="t" fillcolor="#a0a0a0" stroked="f"/>
-        </w:pict>
-      </w:r>
     </w:p>
     <w:p>
       <w:pPr>
@@ -3036,16 +2936,6 @@
           <w:szCs w:val="24"/>
         </w:rPr>
       </w:pPr>
-      <w:r>
-        <w:rPr>
-          <w:rFonts w:ascii="Times New Roman" w:eastAsia="Times New Roman" w:hAnsi="Times New Roman" w:cs="Times New Roman"/>
-          <w:sz w:val="24"/>
-          <w:szCs w:val="24"/>
-        </w:rPr>
-        <w:pict>
-          <v:rect id="_x0000_i1038" style="width:0;height:1.5pt" o:hralign="center" o:hrstd="t" o:hr="t" fillcolor="#a0a0a0" stroked="f"/>
-        </w:pict>
-      </w:r>
     </w:p>
     <w:p>
       <w:pPr>
@@ -3331,16 +3221,6 @@
           <w:szCs w:val="24"/>
         </w:rPr>
       </w:pPr>
-      <w:r>
-        <w:rPr>
-          <w:rFonts w:ascii="Times New Roman" w:eastAsia="Times New Roman" w:hAnsi="Times New Roman" w:cs="Times New Roman"/>
-          <w:sz w:val="24"/>
-          <w:szCs w:val="24"/>
-        </w:rPr>
-        <w:pict>
-          <v:rect id="_x0000_i1039" style="width:0;height:1.5pt" o:hralign="center" o:hrstd="t" o:hr="t" fillcolor="#a0a0a0" stroked="f"/>
-        </w:pict>
-      </w:r>
     </w:p>
     <w:p>
       <w:pPr>
@@ -13595,8 +13475,6 @@
           <w:szCs w:val="27"/>
         </w:rPr>
       </w:pPr>
-      <w:bookmarkStart w:id="0" w:name="_GoBack"/>
-      <w:bookmarkEnd w:id="0"/>
       <w:r>
         <w:rPr>
           <w:rFonts w:ascii="Times New Roman" w:eastAsia="Times New Roman" w:hAnsi="Times New Roman" w:cs="Times New Roman"/>
@@ -13874,16 +13752,6 @@
           <w:szCs w:val="24"/>
         </w:rPr>
       </w:pPr>
-      <w:r>
-        <w:rPr>
-          <w:rFonts w:ascii="Times New Roman" w:eastAsia="Times New Roman" w:hAnsi="Times New Roman" w:cs="Times New Roman"/>
-          <w:sz w:val="24"/>
-          <w:szCs w:val="24"/>
-        </w:rPr>
-        <w:pict>
-          <v:rect id="_x0000_i1040" style="width:0;height:1.5pt" o:hralign="center" o:hrstd="t" o:hr="t" fillcolor="#a0a0a0" stroked="f"/>
-        </w:pict>
-      </w:r>
     </w:p>
     <w:p>
       <w:pPr>
@@ -14799,16 +14667,6 @@
           <w:szCs w:val="24"/>
         </w:rPr>
       </w:pPr>
-      <w:r>
-        <w:rPr>
-          <w:rFonts w:ascii="Times New Roman" w:eastAsia="Times New Roman" w:hAnsi="Times New Roman" w:cs="Times New Roman"/>
-          <w:sz w:val="24"/>
-          <w:szCs w:val="24"/>
-        </w:rPr>
-        <w:pict>
-          <v:rect id="_x0000_i1042" style="width:0;height:1.5pt" o:hralign="center" o:hrstd="t" o:hr="t" fillcolor="#a0a0a0" stroked="f"/>
-        </w:pict>
-      </w:r>
     </w:p>
     <w:p>
       <w:pPr>
@@ -15165,16 +15023,6 @@
           <w:szCs w:val="24"/>
         </w:rPr>
       </w:pPr>
-      <w:r>
-        <w:rPr>
-          <w:rFonts w:ascii="Times New Roman" w:eastAsia="Times New Roman" w:hAnsi="Times New Roman" w:cs="Times New Roman"/>
-          <w:sz w:val="24"/>
-          <w:szCs w:val="24"/>
-        </w:rPr>
-        <w:pict>
-          <v:rect id="_x0000_i1043" style="width:0;height:1.5pt" o:hralign="center" o:hrstd="t" o:hr="t" fillcolor="#a0a0a0" stroked="f"/>
-        </w:pict>
-      </w:r>
     </w:p>
     <w:p>
       <w:pPr>
@@ -15429,16 +15277,6 @@
           <w:szCs w:val="24"/>
         </w:rPr>
       </w:pPr>
-      <w:r>
-        <w:rPr>
-          <w:rFonts w:ascii="Times New Roman" w:eastAsia="Times New Roman" w:hAnsi="Times New Roman" w:cs="Times New Roman"/>
-          <w:sz w:val="24"/>
-          <w:szCs w:val="24"/>
-        </w:rPr>
-        <w:pict>
-          <v:rect id="_x0000_i1044" style="width:0;height:1.5pt" o:hralign="center" o:hrstd="t" o:hr="t" fillcolor="#a0a0a0" stroked="f"/>
-        </w:pict>
-      </w:r>
     </w:p>
     <w:p>
       <w:pPr>
@@ -15692,16 +15530,6 @@
           <w:szCs w:val="24"/>
         </w:rPr>
       </w:pPr>
-      <w:r>
-        <w:rPr>
-          <w:rFonts w:ascii="Times New Roman" w:eastAsia="Times New Roman" w:hAnsi="Times New Roman" w:cs="Times New Roman"/>
-          <w:sz w:val="24"/>
-          <w:szCs w:val="24"/>
-        </w:rPr>
-        <w:pict>
-          <v:rect id="_x0000_i1045" style="width:0;height:1.5pt" o:hralign="center" o:hrstd="t" o:hr="t" fillcolor="#a0a0a0" stroked="f"/>
-        </w:pict>
-      </w:r>
     </w:p>
     <w:p>
       <w:pPr>
@@ -15933,16 +15761,6 @@
           <w:szCs w:val="24"/>
         </w:rPr>
       </w:pPr>
-      <w:r>
-        <w:rPr>
-          <w:rFonts w:ascii="Times New Roman" w:eastAsia="Times New Roman" w:hAnsi="Times New Roman" w:cs="Times New Roman"/>
-          <w:sz w:val="24"/>
-          <w:szCs w:val="24"/>
-        </w:rPr>
-        <w:pict>
-          <v:rect id="_x0000_i1046" style="width:0;height:1.5pt" o:hralign="center" o:hrstd="t" o:hr="t" fillcolor="#a0a0a0" stroked="f"/>
-        </w:pict>
-      </w:r>
     </w:p>
     <w:p>
       <w:pPr>
@@ -16215,16 +16033,6 @@
           <w:szCs w:val="24"/>
         </w:rPr>
       </w:pPr>
-      <w:r>
-        <w:rPr>
-          <w:rFonts w:ascii="Times New Roman" w:eastAsia="Times New Roman" w:hAnsi="Times New Roman" w:cs="Times New Roman"/>
-          <w:sz w:val="24"/>
-          <w:szCs w:val="24"/>
-        </w:rPr>
-        <w:pict>
-          <v:rect id="_x0000_i1047" style="width:0;height:1.5pt" o:hralign="center" o:hrstd="t" o:hr="t" fillcolor="#a0a0a0" stroked="f"/>
-        </w:pict>
-      </w:r>
     </w:p>
     <w:p>
       <w:pPr>
@@ -16456,16 +16264,6 @@
           <w:szCs w:val="24"/>
         </w:rPr>
       </w:pPr>
-      <w:r>
-        <w:rPr>
-          <w:rFonts w:ascii="Times New Roman" w:eastAsia="Times New Roman" w:hAnsi="Times New Roman" w:cs="Times New Roman"/>
-          <w:sz w:val="24"/>
-          <w:szCs w:val="24"/>
-        </w:rPr>
-        <w:pict>
-          <v:rect id="_x0000_i1048" style="width:0;height:1.5pt" o:hralign="center" o:hrstd="t" o:hr="t" fillcolor="#a0a0a0" stroked="f"/>
-        </w:pict>
-      </w:r>
     </w:p>
     <w:p>
       <w:pPr>
@@ -17040,16 +16838,6 @@
           <w:szCs w:val="24"/>
         </w:rPr>
       </w:pPr>
-      <w:r>
-        <w:rPr>
-          <w:rFonts w:ascii="Times New Roman" w:eastAsia="Times New Roman" w:hAnsi="Times New Roman" w:cs="Times New Roman"/>
-          <w:sz w:val="24"/>
-          <w:szCs w:val="24"/>
-        </w:rPr>
-        <w:pict>
-          <v:rect id="_x0000_i1049" style="width:0;height:1.5pt" o:hralign="center" o:hrstd="t" o:hr="t" fillcolor="#a0a0a0" stroked="f"/>
-        </w:pict>
-      </w:r>
     </w:p>
     <w:p>
       <w:pPr>
@@ -17256,16 +17044,6 @@
           <w:szCs w:val="24"/>
         </w:rPr>
       </w:pPr>
-      <w:r>
-        <w:rPr>
-          <w:rFonts w:ascii="Times New Roman" w:eastAsia="Times New Roman" w:hAnsi="Times New Roman" w:cs="Times New Roman"/>
-          <w:sz w:val="24"/>
-          <w:szCs w:val="24"/>
-        </w:rPr>
-        <w:pict>
-          <v:rect id="_x0000_i1050" style="width:0;height:1.5pt" o:hralign="center" o:hrstd="t" o:hr="t" fillcolor="#a0a0a0" stroked="f"/>
-        </w:pict>
-      </w:r>
     </w:p>
     <w:p>
       <w:pPr>
@@ -17445,16 +17223,6 @@
           <w:szCs w:val="24"/>
         </w:rPr>
       </w:pPr>
-      <w:r>
-        <w:rPr>
-          <w:rFonts w:ascii="Times New Roman" w:eastAsia="Times New Roman" w:hAnsi="Times New Roman" w:cs="Times New Roman"/>
-          <w:sz w:val="24"/>
-          <w:szCs w:val="24"/>
-        </w:rPr>
-        <w:pict>
-          <v:rect id="_x0000_i1051" style="width:0;height:1.5pt" o:hralign="center" o:hrstd="t" o:hr="t" fillcolor="#a0a0a0" stroked="f"/>
-        </w:pict>
-      </w:r>
     </w:p>
     <w:p>
       <w:pPr>
@@ -17595,16 +17363,6 @@
           <w:szCs w:val="24"/>
         </w:rPr>
       </w:pPr>
-      <w:r>
-        <w:rPr>
-          <w:rFonts w:ascii="Times New Roman" w:eastAsia="Times New Roman" w:hAnsi="Times New Roman" w:cs="Times New Roman"/>
-          <w:sz w:val="24"/>
-          <w:szCs w:val="24"/>
-        </w:rPr>
-        <w:pict>
-          <v:rect id="_x0000_i1052" style="width:0;height:1.5pt" o:hralign="center" o:hrstd="t" o:hr="t" fillcolor="#a0a0a0" stroked="f"/>
-        </w:pict>
-      </w:r>
     </w:p>
     <w:p>
       <w:pPr>
@@ -18958,16 +18716,6 @@
           <w:szCs w:val="24"/>
         </w:rPr>
       </w:pPr>
-      <w:r>
-        <w:rPr>
-          <w:rFonts w:ascii="Times New Roman" w:eastAsia="Times New Roman" w:hAnsi="Times New Roman" w:cs="Times New Roman"/>
-          <w:sz w:val="24"/>
-          <w:szCs w:val="24"/>
-        </w:rPr>
-        <w:pict>
-          <v:rect id="_x0000_i1053" style="width:0;height:1.5pt" o:hralign="center" o:hrstd="t" o:hr="t" fillcolor="#a0a0a0" stroked="f"/>
-        </w:pict>
-      </w:r>
     </w:p>
     <w:p>
       <w:pPr>
@@ -19100,16 +18848,8 @@
           <w:szCs w:val="24"/>
         </w:rPr>
       </w:pPr>
-      <w:r>
-        <w:rPr>
-          <w:rFonts w:ascii="Times New Roman" w:eastAsia="Times New Roman" w:hAnsi="Times New Roman" w:cs="Times New Roman"/>
-          <w:sz w:val="24"/>
-          <w:szCs w:val="24"/>
-        </w:rPr>
-        <w:pict>
-          <v:rect id="_x0000_i1054" style="width:0;height:1.5pt" o:hralign="center" o:hrstd="t" o:hr="t" fillcolor="#a0a0a0" stroked="f"/>
-        </w:pict>
-      </w:r>
+      <w:bookmarkStart w:id="0" w:name="_GoBack"/>
+      <w:bookmarkEnd w:id="0"/>
     </w:p>
     <w:p>
       <w:pPr>

</xml_diff>